<commit_message>
Update mysql server info
</commit_message>
<xml_diff>
--- a/DotNet - Entrance Exam - Test 1.docx
+++ b/DotNet - Entrance Exam - Test 1.docx
@@ -1,6 +1,6 @@
 
 <file path=word/document.xml><?xml version="1.0" encoding="utf-8"?>
-<w:document xmlns:wpc="http://schemas.microsoft.com/office/word/2010/wordprocessingCanvas" xmlns:cx="http://schemas.microsoft.com/office/drawing/2014/chartex" xmlns:cx1="http://schemas.microsoft.com/office/drawing/2015/9/8/chartex" xmlns:cx2="http://schemas.microsoft.com/office/drawing/2015/10/21/chartex" xmlns:cx3="http://schemas.microsoft.com/office/drawing/2016/5/9/chartex" xmlns:cx4="http://schemas.microsoft.com/office/drawing/2016/5/10/chartex" xmlns:cx5="http://schemas.microsoft.com/office/drawing/2016/5/11/chartex" xmlns:cx6="http://schemas.microsoft.com/office/drawing/2016/5/12/chartex" xmlns:cx7="http://schemas.microsoft.com/office/drawing/2016/5/13/chartex" xmlns:cx8="http://schemas.microsoft.com/office/drawing/2016/5/14/chartex" xmlns:mc="http://schemas.openxmlformats.org/markup-compatibility/2006" xmlns:aink="http://schemas.microsoft.com/office/drawing/2016/ink" xmlns:am3d="http://schemas.microsoft.com/office/drawing/2017/model3d" xmlns:o="urn:schemas-microsoft-com:office:office" xmlns:r="http://schemas.openxmlformats.org/officeDocument/2006/relationships" xmlns:m="http://schemas.openxmlformats.org/officeDocument/2006/math" xmlns:v="urn:schemas-microsoft-com:vml" xmlns:wp14="http://schemas.microsoft.com/office/word/2010/wordprocessingDrawing" xmlns:wp="http://schemas.openxmlformats.org/drawingml/2006/wordprocessingDrawing" xmlns:w10="urn:schemas-microsoft-com:office:word" xmlns:w="http://schemas.openxmlformats.org/wordprocessingml/2006/main" xmlns:w14="http://schemas.microsoft.com/office/word/2010/wordml" xmlns:w15="http://schemas.microsoft.com/office/word/2012/wordml" xmlns:w16cex="http://schemas.microsoft.com/office/word/2018/wordml/cex" xmlns:w16cid="http://schemas.microsoft.com/office/word/2016/wordml/cid" xmlns:w16="http://schemas.microsoft.com/office/word/2018/wordml" xmlns:w16sdtdh="http://schemas.microsoft.com/office/word/2020/wordml/sdtdatahash" xmlns:w16se="http://schemas.microsoft.com/office/word/2015/wordml/symex" xmlns:wpg="http://schemas.microsoft.com/office/word/2010/wordprocessingGroup" xmlns:wpi="http://schemas.microsoft.com/office/word/2010/wordprocessingInk" xmlns:wne="http://schemas.microsoft.com/office/word/2006/wordml" xmlns:wps="http://schemas.microsoft.com/office/word/2010/wordprocessingShape" mc:Ignorable="w14 w15 w16se w16cid w16 w16cex w16sdtdh wp14">
+<w:document xmlns:wpc="http://schemas.microsoft.com/office/word/2010/wordprocessingCanvas" xmlns:cx="http://schemas.microsoft.com/office/drawing/2014/chartex" xmlns:cx1="http://schemas.microsoft.com/office/drawing/2015/9/8/chartex" xmlns:cx2="http://schemas.microsoft.com/office/drawing/2015/10/21/chartex" xmlns:cx3="http://schemas.microsoft.com/office/drawing/2016/5/9/chartex" xmlns:cx4="http://schemas.microsoft.com/office/drawing/2016/5/10/chartex" xmlns:cx5="http://schemas.microsoft.com/office/drawing/2016/5/11/chartex" xmlns:cx6="http://schemas.microsoft.com/office/drawing/2016/5/12/chartex" xmlns:cx7="http://schemas.microsoft.com/office/drawing/2016/5/13/chartex" xmlns:cx8="http://schemas.microsoft.com/office/drawing/2016/5/14/chartex" xmlns:mc="http://schemas.openxmlformats.org/markup-compatibility/2006" xmlns:aink="http://schemas.microsoft.com/office/drawing/2016/ink" xmlns:am3d="http://schemas.microsoft.com/office/drawing/2017/model3d" xmlns:o="urn:schemas-microsoft-com:office:office" xmlns:oel="http://schemas.microsoft.com/office/2019/extlst" xmlns:r="http://schemas.openxmlformats.org/officeDocument/2006/relationships" xmlns:m="http://schemas.openxmlformats.org/officeDocument/2006/math" xmlns:v="urn:schemas-microsoft-com:vml" xmlns:wp14="http://schemas.microsoft.com/office/word/2010/wordprocessingDrawing" xmlns:wp="http://schemas.openxmlformats.org/drawingml/2006/wordprocessingDrawing" xmlns:w10="urn:schemas-microsoft-com:office:word" xmlns:w="http://schemas.openxmlformats.org/wordprocessingml/2006/main" xmlns:w14="http://schemas.microsoft.com/office/word/2010/wordml" xmlns:w15="http://schemas.microsoft.com/office/word/2012/wordml" xmlns:w16cex="http://schemas.microsoft.com/office/word/2018/wordml/cex" xmlns:w16cid="http://schemas.microsoft.com/office/word/2016/wordml/cid" xmlns:w16="http://schemas.microsoft.com/office/word/2018/wordml" xmlns:w16sdtdh="http://schemas.microsoft.com/office/word/2020/wordml/sdtdatahash" xmlns:w16se="http://schemas.microsoft.com/office/word/2015/wordml/symex" xmlns:wpg="http://schemas.microsoft.com/office/word/2010/wordprocessingGroup" xmlns:wpi="http://schemas.microsoft.com/office/word/2010/wordprocessingInk" xmlns:wne="http://schemas.microsoft.com/office/word/2006/wordml" xmlns:wps="http://schemas.microsoft.com/office/word/2010/wordprocessingShape" mc:Ignorable="w14 w15 w16se w16cid w16 w16cex w16sdtdh wp14">
   <w:body>
     <w:p>
       <w:pPr>
@@ -46,14 +46,12 @@
       </w:pPr>
       <w:bookmarkStart w:id="0" w:name="_ml9asl4g9utg" w:colFirst="0" w:colLast="0"/>
       <w:bookmarkEnd w:id="0"/>
-      <w:proofErr w:type="spellStart"/>
       <w:r>
         <w:t>Nexle</w:t>
       </w:r>
       <w:r>
         <w:t>soft</w:t>
       </w:r>
-      <w:proofErr w:type="spellEnd"/>
       <w:r>
         <w:t xml:space="preserve"> </w:t>
       </w:r>
@@ -61,10 +59,19 @@
         <w:t>Cooperation</w:t>
       </w:r>
       <w:r>
-        <w:t>, May 2022</w:t>
+        <w:t xml:space="preserve">, </w:t>
+      </w:r>
+      <w:r>
+        <w:t>Jun</w:t>
+      </w:r>
+      <w:r>
+        <w:t xml:space="preserve"> 202</w:t>
       </w:r>
       <w:bookmarkStart w:id="1" w:name="_yspy8tt3f0xe" w:colFirst="0" w:colLast="0"/>
       <w:bookmarkEnd w:id="1"/>
+      <w:r>
+        <w:t>3</w:t>
+      </w:r>
     </w:p>
     <w:p>
       <w:pPr>
@@ -604,7 +611,6 @@
           <w:sz w:val="44"/>
           <w:szCs w:val="44"/>
         </w:rPr>
-        <w:lastRenderedPageBreak/>
         <w:t>Reference</w:t>
       </w:r>
       <w:r>
@@ -646,8 +652,13 @@
       </w:r>
       <w:proofErr w:type="spellEnd"/>
       <w:r>
-        <w:t xml:space="preserve"> database has these tables</w:t>
-      </w:r>
+        <w:t xml:space="preserve"> database has these </w:t>
+      </w:r>
+      <w:proofErr w:type="gramStart"/>
+      <w:r>
+        <w:t>tables</w:t>
+      </w:r>
+      <w:proofErr w:type="gramEnd"/>
     </w:p>
     <w:p>
       <w:pPr>
@@ -716,7 +727,7 @@
       </w:r>
       <w:proofErr w:type="gramEnd"/>
       <w:r>
-        <w:t>30)</w:t>
+        <w:t>32)</w:t>
       </w:r>
     </w:p>
     <w:p>
@@ -748,7 +759,7 @@
       </w:r>
       <w:proofErr w:type="gramEnd"/>
       <w:r>
-        <w:t>30)</w:t>
+        <w:t>32)</w:t>
       </w:r>
     </w:p>
     <w:p>
@@ -775,7 +786,7 @@
       </w:r>
       <w:proofErr w:type="gramEnd"/>
       <w:r>
-        <w:t>250)</w:t>
+        <w:t>64)</w:t>
       </w:r>
     </w:p>
     <w:p>
@@ -794,7 +805,7 @@
         </w:pBdr>
       </w:pPr>
       <w:r>
-        <w:t xml:space="preserve">password: </w:t>
+        <w:t xml:space="preserve">hash: </w:t>
       </w:r>
       <w:proofErr w:type="gramStart"/>
       <w:r>
@@ -802,7 +813,7 @@
       </w:r>
       <w:proofErr w:type="gramEnd"/>
       <w:r>
-        <w:t>250)</w:t>
+        <w:t>255)</w:t>
       </w:r>
     </w:p>
     <w:p>
@@ -1051,8 +1062,13 @@
       </w:r>
       <w:proofErr w:type="spellEnd"/>
       <w:r>
-        <w:t xml:space="preserve"> server for development which you can access using the following info</w:t>
-      </w:r>
+        <w:t xml:space="preserve"> server for development which you can access using the following </w:t>
+      </w:r>
+      <w:proofErr w:type="gramStart"/>
+      <w:r>
+        <w:t>info</w:t>
+      </w:r>
+      <w:proofErr w:type="gramEnd"/>
     </w:p>
     <w:p>
       <w:pPr>
@@ -1073,7 +1089,26 @@
         <w:t xml:space="preserve">IP: </w:t>
       </w:r>
       <w:r>
-        <w:t>178.128.109.9</w:t>
+        <w:t>streaming.nexlesoft.com</w:t>
+      </w:r>
+    </w:p>
+    <w:p>
+      <w:pPr>
+        <w:pStyle w:val="ListParagraph"/>
+        <w:numPr>
+          <w:ilvl w:val="1"/>
+          <w:numId w:val="8"/>
+        </w:numPr>
+        <w:pBdr>
+          <w:top w:val="nil"/>
+          <w:left w:val="nil"/>
+          <w:bottom w:val="nil"/>
+          <w:right w:val="nil"/>
+          <w:between w:val="nil"/>
+        </w:pBdr>
+      </w:pPr>
+      <w:r>
+        <w:t>Port: 3307</w:t>
       </w:r>
     </w:p>
     <w:p>
@@ -2863,7 +2898,7 @@
 </file>
 
 <file path=word/endnotes.xml><?xml version="1.0" encoding="utf-8"?>
-<w:endnotes xmlns:wpc="http://schemas.microsoft.com/office/word/2010/wordprocessingCanvas" xmlns:cx="http://schemas.microsoft.com/office/drawing/2014/chartex" xmlns:cx1="http://schemas.microsoft.com/office/drawing/2015/9/8/chartex" xmlns:cx2="http://schemas.microsoft.com/office/drawing/2015/10/21/chartex" xmlns:cx3="http://schemas.microsoft.com/office/drawing/2016/5/9/chartex" xmlns:cx4="http://schemas.microsoft.com/office/drawing/2016/5/10/chartex" xmlns:cx5="http://schemas.microsoft.com/office/drawing/2016/5/11/chartex" xmlns:cx6="http://schemas.microsoft.com/office/drawing/2016/5/12/chartex" xmlns:cx7="http://schemas.microsoft.com/office/drawing/2016/5/13/chartex" xmlns:cx8="http://schemas.microsoft.com/office/drawing/2016/5/14/chartex" xmlns:mc="http://schemas.openxmlformats.org/markup-compatibility/2006" xmlns:aink="http://schemas.microsoft.com/office/drawing/2016/ink" xmlns:am3d="http://schemas.microsoft.com/office/drawing/2017/model3d" xmlns:o="urn:schemas-microsoft-com:office:office" xmlns:r="http://schemas.openxmlformats.org/officeDocument/2006/relationships" xmlns:m="http://schemas.openxmlformats.org/officeDocument/2006/math" xmlns:v="urn:schemas-microsoft-com:vml" xmlns:wp14="http://schemas.microsoft.com/office/word/2010/wordprocessingDrawing" xmlns:wp="http://schemas.openxmlformats.org/drawingml/2006/wordprocessingDrawing" xmlns:w10="urn:schemas-microsoft-com:office:word" xmlns:w="http://schemas.openxmlformats.org/wordprocessingml/2006/main" xmlns:w14="http://schemas.microsoft.com/office/word/2010/wordml" xmlns:w15="http://schemas.microsoft.com/office/word/2012/wordml" xmlns:w16cex="http://schemas.microsoft.com/office/word/2018/wordml/cex" xmlns:w16cid="http://schemas.microsoft.com/office/word/2016/wordml/cid" xmlns:w16="http://schemas.microsoft.com/office/word/2018/wordml" xmlns:w16sdtdh="http://schemas.microsoft.com/office/word/2020/wordml/sdtdatahash" xmlns:w16se="http://schemas.microsoft.com/office/word/2015/wordml/symex" xmlns:wpg="http://schemas.microsoft.com/office/word/2010/wordprocessingGroup" xmlns:wpi="http://schemas.microsoft.com/office/word/2010/wordprocessingInk" xmlns:wne="http://schemas.microsoft.com/office/word/2006/wordml" xmlns:wps="http://schemas.microsoft.com/office/word/2010/wordprocessingShape" mc:Ignorable="w14 w15 w16se w16cid w16 w16cex w16sdtdh wp14">
+<w:endnotes xmlns:wpc="http://schemas.microsoft.com/office/word/2010/wordprocessingCanvas" xmlns:cx="http://schemas.microsoft.com/office/drawing/2014/chartex" xmlns:cx1="http://schemas.microsoft.com/office/drawing/2015/9/8/chartex" xmlns:cx2="http://schemas.microsoft.com/office/drawing/2015/10/21/chartex" xmlns:cx3="http://schemas.microsoft.com/office/drawing/2016/5/9/chartex" xmlns:cx4="http://schemas.microsoft.com/office/drawing/2016/5/10/chartex" xmlns:cx5="http://schemas.microsoft.com/office/drawing/2016/5/11/chartex" xmlns:cx6="http://schemas.microsoft.com/office/drawing/2016/5/12/chartex" xmlns:cx7="http://schemas.microsoft.com/office/drawing/2016/5/13/chartex" xmlns:cx8="http://schemas.microsoft.com/office/drawing/2016/5/14/chartex" xmlns:mc="http://schemas.openxmlformats.org/markup-compatibility/2006" xmlns:aink="http://schemas.microsoft.com/office/drawing/2016/ink" xmlns:am3d="http://schemas.microsoft.com/office/drawing/2017/model3d" xmlns:o="urn:schemas-microsoft-com:office:office" xmlns:oel="http://schemas.microsoft.com/office/2019/extlst" xmlns:r="http://schemas.openxmlformats.org/officeDocument/2006/relationships" xmlns:m="http://schemas.openxmlformats.org/officeDocument/2006/math" xmlns:v="urn:schemas-microsoft-com:vml" xmlns:wp14="http://schemas.microsoft.com/office/word/2010/wordprocessingDrawing" xmlns:wp="http://schemas.openxmlformats.org/drawingml/2006/wordprocessingDrawing" xmlns:w10="urn:schemas-microsoft-com:office:word" xmlns:w="http://schemas.openxmlformats.org/wordprocessingml/2006/main" xmlns:w14="http://schemas.microsoft.com/office/word/2010/wordml" xmlns:w15="http://schemas.microsoft.com/office/word/2012/wordml" xmlns:w16cex="http://schemas.microsoft.com/office/word/2018/wordml/cex" xmlns:w16cid="http://schemas.microsoft.com/office/word/2016/wordml/cid" xmlns:w16="http://schemas.microsoft.com/office/word/2018/wordml" xmlns:w16sdtdh="http://schemas.microsoft.com/office/word/2020/wordml/sdtdatahash" xmlns:w16se="http://schemas.microsoft.com/office/word/2015/wordml/symex" xmlns:wpg="http://schemas.microsoft.com/office/word/2010/wordprocessingGroup" xmlns:wpi="http://schemas.microsoft.com/office/word/2010/wordprocessingInk" xmlns:wne="http://schemas.microsoft.com/office/word/2006/wordml" xmlns:wps="http://schemas.microsoft.com/office/word/2010/wordprocessingShape" mc:Ignorable="w14 w15 w16se w16cid w16 w16cex w16sdtdh wp14">
   <w:endnote w:type="separator" w:id="-1">
     <w:p>
       <w:pPr>
@@ -2888,7 +2923,7 @@
 </file>
 
 <file path=word/footer1.xml><?xml version="1.0" encoding="utf-8"?>
-<w:ftr xmlns:wpc="http://schemas.microsoft.com/office/word/2010/wordprocessingCanvas" xmlns:cx="http://schemas.microsoft.com/office/drawing/2014/chartex" xmlns:cx1="http://schemas.microsoft.com/office/drawing/2015/9/8/chartex" xmlns:cx2="http://schemas.microsoft.com/office/drawing/2015/10/21/chartex" xmlns:cx3="http://schemas.microsoft.com/office/drawing/2016/5/9/chartex" xmlns:cx4="http://schemas.microsoft.com/office/drawing/2016/5/10/chartex" xmlns:cx5="http://schemas.microsoft.com/office/drawing/2016/5/11/chartex" xmlns:cx6="http://schemas.microsoft.com/office/drawing/2016/5/12/chartex" xmlns:cx7="http://schemas.microsoft.com/office/drawing/2016/5/13/chartex" xmlns:cx8="http://schemas.microsoft.com/office/drawing/2016/5/14/chartex" xmlns:mc="http://schemas.openxmlformats.org/markup-compatibility/2006" xmlns:aink="http://schemas.microsoft.com/office/drawing/2016/ink" xmlns:am3d="http://schemas.microsoft.com/office/drawing/2017/model3d" xmlns:o="urn:schemas-microsoft-com:office:office" xmlns:r="http://schemas.openxmlformats.org/officeDocument/2006/relationships" xmlns:m="http://schemas.openxmlformats.org/officeDocument/2006/math" xmlns:v="urn:schemas-microsoft-com:vml" xmlns:wp14="http://schemas.microsoft.com/office/word/2010/wordprocessingDrawing" xmlns:wp="http://schemas.openxmlformats.org/drawingml/2006/wordprocessingDrawing" xmlns:w10="urn:schemas-microsoft-com:office:word" xmlns:w="http://schemas.openxmlformats.org/wordprocessingml/2006/main" xmlns:w14="http://schemas.microsoft.com/office/word/2010/wordml" xmlns:w15="http://schemas.microsoft.com/office/word/2012/wordml" xmlns:w16cex="http://schemas.microsoft.com/office/word/2018/wordml/cex" xmlns:w16cid="http://schemas.microsoft.com/office/word/2016/wordml/cid" xmlns:w16="http://schemas.microsoft.com/office/word/2018/wordml" xmlns:w16sdtdh="http://schemas.microsoft.com/office/word/2020/wordml/sdtdatahash" xmlns:w16se="http://schemas.microsoft.com/office/word/2015/wordml/symex" xmlns:wpg="http://schemas.microsoft.com/office/word/2010/wordprocessingGroup" xmlns:wpi="http://schemas.microsoft.com/office/word/2010/wordprocessingInk" xmlns:wne="http://schemas.microsoft.com/office/word/2006/wordml" xmlns:wps="http://schemas.microsoft.com/office/word/2010/wordprocessingShape" mc:Ignorable="w14 w15 w16se w16cid w16 w16cex w16sdtdh wp14">
+<w:ftr xmlns:wpc="http://schemas.microsoft.com/office/word/2010/wordprocessingCanvas" xmlns:cx="http://schemas.microsoft.com/office/drawing/2014/chartex" xmlns:cx1="http://schemas.microsoft.com/office/drawing/2015/9/8/chartex" xmlns:cx2="http://schemas.microsoft.com/office/drawing/2015/10/21/chartex" xmlns:cx3="http://schemas.microsoft.com/office/drawing/2016/5/9/chartex" xmlns:cx4="http://schemas.microsoft.com/office/drawing/2016/5/10/chartex" xmlns:cx5="http://schemas.microsoft.com/office/drawing/2016/5/11/chartex" xmlns:cx6="http://schemas.microsoft.com/office/drawing/2016/5/12/chartex" xmlns:cx7="http://schemas.microsoft.com/office/drawing/2016/5/13/chartex" xmlns:cx8="http://schemas.microsoft.com/office/drawing/2016/5/14/chartex" xmlns:mc="http://schemas.openxmlformats.org/markup-compatibility/2006" xmlns:aink="http://schemas.microsoft.com/office/drawing/2016/ink" xmlns:am3d="http://schemas.microsoft.com/office/drawing/2017/model3d" xmlns:o="urn:schemas-microsoft-com:office:office" xmlns:oel="http://schemas.microsoft.com/office/2019/extlst" xmlns:r="http://schemas.openxmlformats.org/officeDocument/2006/relationships" xmlns:m="http://schemas.openxmlformats.org/officeDocument/2006/math" xmlns:v="urn:schemas-microsoft-com:vml" xmlns:wp14="http://schemas.microsoft.com/office/word/2010/wordprocessingDrawing" xmlns:wp="http://schemas.openxmlformats.org/drawingml/2006/wordprocessingDrawing" xmlns:w10="urn:schemas-microsoft-com:office:word" xmlns:w="http://schemas.openxmlformats.org/wordprocessingml/2006/main" xmlns:w14="http://schemas.microsoft.com/office/word/2010/wordml" xmlns:w15="http://schemas.microsoft.com/office/word/2012/wordml" xmlns:w16cex="http://schemas.microsoft.com/office/word/2018/wordml/cex" xmlns:w16cid="http://schemas.microsoft.com/office/word/2016/wordml/cid" xmlns:w16="http://schemas.microsoft.com/office/word/2018/wordml" xmlns:w16sdtdh="http://schemas.microsoft.com/office/word/2020/wordml/sdtdatahash" xmlns:w16se="http://schemas.microsoft.com/office/word/2015/wordml/symex" xmlns:wpg="http://schemas.microsoft.com/office/word/2010/wordprocessingGroup" xmlns:wpi="http://schemas.microsoft.com/office/word/2010/wordprocessingInk" xmlns:wne="http://schemas.microsoft.com/office/word/2006/wordml" xmlns:wps="http://schemas.microsoft.com/office/word/2010/wordprocessingShape" mc:Ignorable="w14 w15 w16se w16cid w16 w16cex w16sdtdh wp14">
   <w:bookmarkStart w:id="3" w:name="_37o5xb65948r" w:colFirst="0" w:colLast="0"/>
   <w:bookmarkEnd w:id="3"/>
   <w:p>
@@ -2931,7 +2966,7 @@
 </file>
 
 <file path=word/footer2.xml><?xml version="1.0" encoding="utf-8"?>
-<w:ftr xmlns:wpc="http://schemas.microsoft.com/office/word/2010/wordprocessingCanvas" xmlns:cx="http://schemas.microsoft.com/office/drawing/2014/chartex" xmlns:cx1="http://schemas.microsoft.com/office/drawing/2015/9/8/chartex" xmlns:cx2="http://schemas.microsoft.com/office/drawing/2015/10/21/chartex" xmlns:cx3="http://schemas.microsoft.com/office/drawing/2016/5/9/chartex" xmlns:cx4="http://schemas.microsoft.com/office/drawing/2016/5/10/chartex" xmlns:cx5="http://schemas.microsoft.com/office/drawing/2016/5/11/chartex" xmlns:cx6="http://schemas.microsoft.com/office/drawing/2016/5/12/chartex" xmlns:cx7="http://schemas.microsoft.com/office/drawing/2016/5/13/chartex" xmlns:cx8="http://schemas.microsoft.com/office/drawing/2016/5/14/chartex" xmlns:mc="http://schemas.openxmlformats.org/markup-compatibility/2006" xmlns:aink="http://schemas.microsoft.com/office/drawing/2016/ink" xmlns:am3d="http://schemas.microsoft.com/office/drawing/2017/model3d" xmlns:o="urn:schemas-microsoft-com:office:office" xmlns:r="http://schemas.openxmlformats.org/officeDocument/2006/relationships" xmlns:m="http://schemas.openxmlformats.org/officeDocument/2006/math" xmlns:v="urn:schemas-microsoft-com:vml" xmlns:wp14="http://schemas.microsoft.com/office/word/2010/wordprocessingDrawing" xmlns:wp="http://schemas.openxmlformats.org/drawingml/2006/wordprocessingDrawing" xmlns:w10="urn:schemas-microsoft-com:office:word" xmlns:w="http://schemas.openxmlformats.org/wordprocessingml/2006/main" xmlns:w14="http://schemas.microsoft.com/office/word/2010/wordml" xmlns:w15="http://schemas.microsoft.com/office/word/2012/wordml" xmlns:w16cex="http://schemas.microsoft.com/office/word/2018/wordml/cex" xmlns:w16cid="http://schemas.microsoft.com/office/word/2016/wordml/cid" xmlns:w16="http://schemas.microsoft.com/office/word/2018/wordml" xmlns:w16sdtdh="http://schemas.microsoft.com/office/word/2020/wordml/sdtdatahash" xmlns:w16se="http://schemas.microsoft.com/office/word/2015/wordml/symex" xmlns:wpg="http://schemas.microsoft.com/office/word/2010/wordprocessingGroup" xmlns:wpi="http://schemas.microsoft.com/office/word/2010/wordprocessingInk" xmlns:wne="http://schemas.microsoft.com/office/word/2006/wordml" xmlns:wps="http://schemas.microsoft.com/office/word/2010/wordprocessingShape" mc:Ignorable="w14 w15 w16se w16cid w16 w16cex w16sdtdh wp14">
+<w:ftr xmlns:wpc="http://schemas.microsoft.com/office/word/2010/wordprocessingCanvas" xmlns:cx="http://schemas.microsoft.com/office/drawing/2014/chartex" xmlns:cx1="http://schemas.microsoft.com/office/drawing/2015/9/8/chartex" xmlns:cx2="http://schemas.microsoft.com/office/drawing/2015/10/21/chartex" xmlns:cx3="http://schemas.microsoft.com/office/drawing/2016/5/9/chartex" xmlns:cx4="http://schemas.microsoft.com/office/drawing/2016/5/10/chartex" xmlns:cx5="http://schemas.microsoft.com/office/drawing/2016/5/11/chartex" xmlns:cx6="http://schemas.microsoft.com/office/drawing/2016/5/12/chartex" xmlns:cx7="http://schemas.microsoft.com/office/drawing/2016/5/13/chartex" xmlns:cx8="http://schemas.microsoft.com/office/drawing/2016/5/14/chartex" xmlns:mc="http://schemas.openxmlformats.org/markup-compatibility/2006" xmlns:aink="http://schemas.microsoft.com/office/drawing/2016/ink" xmlns:am3d="http://schemas.microsoft.com/office/drawing/2017/model3d" xmlns:o="urn:schemas-microsoft-com:office:office" xmlns:oel="http://schemas.microsoft.com/office/2019/extlst" xmlns:r="http://schemas.openxmlformats.org/officeDocument/2006/relationships" xmlns:m="http://schemas.openxmlformats.org/officeDocument/2006/math" xmlns:v="urn:schemas-microsoft-com:vml" xmlns:wp14="http://schemas.microsoft.com/office/word/2010/wordprocessingDrawing" xmlns:wp="http://schemas.openxmlformats.org/drawingml/2006/wordprocessingDrawing" xmlns:w10="urn:schemas-microsoft-com:office:word" xmlns:w="http://schemas.openxmlformats.org/wordprocessingml/2006/main" xmlns:w14="http://schemas.microsoft.com/office/word/2010/wordml" xmlns:w15="http://schemas.microsoft.com/office/word/2012/wordml" xmlns:w16cex="http://schemas.microsoft.com/office/word/2018/wordml/cex" xmlns:w16cid="http://schemas.microsoft.com/office/word/2016/wordml/cid" xmlns:w16="http://schemas.microsoft.com/office/word/2018/wordml" xmlns:w16sdtdh="http://schemas.microsoft.com/office/word/2020/wordml/sdtdatahash" xmlns:w16se="http://schemas.microsoft.com/office/word/2015/wordml/symex" xmlns:wpg="http://schemas.microsoft.com/office/word/2010/wordprocessingGroup" xmlns:wpi="http://schemas.microsoft.com/office/word/2010/wordprocessingInk" xmlns:wne="http://schemas.microsoft.com/office/word/2006/wordml" xmlns:wps="http://schemas.microsoft.com/office/word/2010/wordprocessingShape" mc:Ignorable="w14 w15 w16se w16cid w16 w16cex w16sdtdh wp14">
   <w:bookmarkStart w:id="4" w:name="_en3vqnuvyuya" w:colFirst="0" w:colLast="0"/>
   <w:bookmarkEnd w:id="4"/>
   <w:p>
@@ -2971,7 +3006,7 @@
 </file>
 
 <file path=word/footnotes.xml><?xml version="1.0" encoding="utf-8"?>
-<w:footnotes xmlns:wpc="http://schemas.microsoft.com/office/word/2010/wordprocessingCanvas" xmlns:cx="http://schemas.microsoft.com/office/drawing/2014/chartex" xmlns:cx1="http://schemas.microsoft.com/office/drawing/2015/9/8/chartex" xmlns:cx2="http://schemas.microsoft.com/office/drawing/2015/10/21/chartex" xmlns:cx3="http://schemas.microsoft.com/office/drawing/2016/5/9/chartex" xmlns:cx4="http://schemas.microsoft.com/office/drawing/2016/5/10/chartex" xmlns:cx5="http://schemas.microsoft.com/office/drawing/2016/5/11/chartex" xmlns:cx6="http://schemas.microsoft.com/office/drawing/2016/5/12/chartex" xmlns:cx7="http://schemas.microsoft.com/office/drawing/2016/5/13/chartex" xmlns:cx8="http://schemas.microsoft.com/office/drawing/2016/5/14/chartex" xmlns:mc="http://schemas.openxmlformats.org/markup-compatibility/2006" xmlns:aink="http://schemas.microsoft.com/office/drawing/2016/ink" xmlns:am3d="http://schemas.microsoft.com/office/drawing/2017/model3d" xmlns:o="urn:schemas-microsoft-com:office:office" xmlns:r="http://schemas.openxmlformats.org/officeDocument/2006/relationships" xmlns:m="http://schemas.openxmlformats.org/officeDocument/2006/math" xmlns:v="urn:schemas-microsoft-com:vml" xmlns:wp14="http://schemas.microsoft.com/office/word/2010/wordprocessingDrawing" xmlns:wp="http://schemas.openxmlformats.org/drawingml/2006/wordprocessingDrawing" xmlns:w10="urn:schemas-microsoft-com:office:word" xmlns:w="http://schemas.openxmlformats.org/wordprocessingml/2006/main" xmlns:w14="http://schemas.microsoft.com/office/word/2010/wordml" xmlns:w15="http://schemas.microsoft.com/office/word/2012/wordml" xmlns:w16cex="http://schemas.microsoft.com/office/word/2018/wordml/cex" xmlns:w16cid="http://schemas.microsoft.com/office/word/2016/wordml/cid" xmlns:w16="http://schemas.microsoft.com/office/word/2018/wordml" xmlns:w16sdtdh="http://schemas.microsoft.com/office/word/2020/wordml/sdtdatahash" xmlns:w16se="http://schemas.microsoft.com/office/word/2015/wordml/symex" xmlns:wpg="http://schemas.microsoft.com/office/word/2010/wordprocessingGroup" xmlns:wpi="http://schemas.microsoft.com/office/word/2010/wordprocessingInk" xmlns:wne="http://schemas.microsoft.com/office/word/2006/wordml" xmlns:wps="http://schemas.microsoft.com/office/word/2010/wordprocessingShape" mc:Ignorable="w14 w15 w16se w16cid w16 w16cex w16sdtdh wp14">
+<w:footnotes xmlns:wpc="http://schemas.microsoft.com/office/word/2010/wordprocessingCanvas" xmlns:cx="http://schemas.microsoft.com/office/drawing/2014/chartex" xmlns:cx1="http://schemas.microsoft.com/office/drawing/2015/9/8/chartex" xmlns:cx2="http://schemas.microsoft.com/office/drawing/2015/10/21/chartex" xmlns:cx3="http://schemas.microsoft.com/office/drawing/2016/5/9/chartex" xmlns:cx4="http://schemas.microsoft.com/office/drawing/2016/5/10/chartex" xmlns:cx5="http://schemas.microsoft.com/office/drawing/2016/5/11/chartex" xmlns:cx6="http://schemas.microsoft.com/office/drawing/2016/5/12/chartex" xmlns:cx7="http://schemas.microsoft.com/office/drawing/2016/5/13/chartex" xmlns:cx8="http://schemas.microsoft.com/office/drawing/2016/5/14/chartex" xmlns:mc="http://schemas.openxmlformats.org/markup-compatibility/2006" xmlns:aink="http://schemas.microsoft.com/office/drawing/2016/ink" xmlns:am3d="http://schemas.microsoft.com/office/drawing/2017/model3d" xmlns:o="urn:schemas-microsoft-com:office:office" xmlns:oel="http://schemas.microsoft.com/office/2019/extlst" xmlns:r="http://schemas.openxmlformats.org/officeDocument/2006/relationships" xmlns:m="http://schemas.openxmlformats.org/officeDocument/2006/math" xmlns:v="urn:schemas-microsoft-com:vml" xmlns:wp14="http://schemas.microsoft.com/office/word/2010/wordprocessingDrawing" xmlns:wp="http://schemas.openxmlformats.org/drawingml/2006/wordprocessingDrawing" xmlns:w10="urn:schemas-microsoft-com:office:word" xmlns:w="http://schemas.openxmlformats.org/wordprocessingml/2006/main" xmlns:w14="http://schemas.microsoft.com/office/word/2010/wordml" xmlns:w15="http://schemas.microsoft.com/office/word/2012/wordml" xmlns:w16cex="http://schemas.microsoft.com/office/word/2018/wordml/cex" xmlns:w16cid="http://schemas.microsoft.com/office/word/2016/wordml/cid" xmlns:w16="http://schemas.microsoft.com/office/word/2018/wordml" xmlns:w16sdtdh="http://schemas.microsoft.com/office/word/2020/wordml/sdtdatahash" xmlns:w16se="http://schemas.microsoft.com/office/word/2015/wordml/symex" xmlns:wpg="http://schemas.microsoft.com/office/word/2010/wordprocessingGroup" xmlns:wpi="http://schemas.microsoft.com/office/word/2010/wordprocessingInk" xmlns:wne="http://schemas.microsoft.com/office/word/2006/wordml" xmlns:wps="http://schemas.microsoft.com/office/word/2010/wordprocessingShape" mc:Ignorable="w14 w15 w16se w16cid w16 w16cex w16sdtdh wp14">
   <w:footnote w:type="separator" w:id="-1">
     <w:p>
       <w:pPr>
@@ -2996,7 +3031,7 @@
 </file>
 
 <file path=word/numbering.xml><?xml version="1.0" encoding="utf-8"?>
-<w:numbering xmlns:wpc="http://schemas.microsoft.com/office/word/2010/wordprocessingCanvas" xmlns:cx="http://schemas.microsoft.com/office/drawing/2014/chartex" xmlns:cx1="http://schemas.microsoft.com/office/drawing/2015/9/8/chartex" xmlns:cx2="http://schemas.microsoft.com/office/drawing/2015/10/21/chartex" xmlns:cx3="http://schemas.microsoft.com/office/drawing/2016/5/9/chartex" xmlns:cx4="http://schemas.microsoft.com/office/drawing/2016/5/10/chartex" xmlns:cx5="http://schemas.microsoft.com/office/drawing/2016/5/11/chartex" xmlns:cx6="http://schemas.microsoft.com/office/drawing/2016/5/12/chartex" xmlns:cx7="http://schemas.microsoft.com/office/drawing/2016/5/13/chartex" xmlns:cx8="http://schemas.microsoft.com/office/drawing/2016/5/14/chartex" xmlns:mc="http://schemas.openxmlformats.org/markup-compatibility/2006" xmlns:aink="http://schemas.microsoft.com/office/drawing/2016/ink" xmlns:am3d="http://schemas.microsoft.com/office/drawing/2017/model3d" xmlns:o="urn:schemas-microsoft-com:office:office" xmlns:r="http://schemas.openxmlformats.org/officeDocument/2006/relationships" xmlns:m="http://schemas.openxmlformats.org/officeDocument/2006/math" xmlns:v="urn:schemas-microsoft-com:vml" xmlns:wp14="http://schemas.microsoft.com/office/word/2010/wordprocessingDrawing" xmlns:wp="http://schemas.openxmlformats.org/drawingml/2006/wordprocessingDrawing" xmlns:w10="urn:schemas-microsoft-com:office:word" xmlns:w="http://schemas.openxmlformats.org/wordprocessingml/2006/main" xmlns:w14="http://schemas.microsoft.com/office/word/2010/wordml" xmlns:w15="http://schemas.microsoft.com/office/word/2012/wordml" xmlns:w16cex="http://schemas.microsoft.com/office/word/2018/wordml/cex" xmlns:w16cid="http://schemas.microsoft.com/office/word/2016/wordml/cid" xmlns:w16="http://schemas.microsoft.com/office/word/2018/wordml" xmlns:w16sdtdh="http://schemas.microsoft.com/office/word/2020/wordml/sdtdatahash" xmlns:w16se="http://schemas.microsoft.com/office/word/2015/wordml/symex" xmlns:wpg="http://schemas.microsoft.com/office/word/2010/wordprocessingGroup" xmlns:wpi="http://schemas.microsoft.com/office/word/2010/wordprocessingInk" xmlns:wne="http://schemas.microsoft.com/office/word/2006/wordml" xmlns:wps="http://schemas.microsoft.com/office/word/2010/wordprocessingShape" mc:Ignorable="w14 w15 w16se w16cid w16 w16cex w16sdtdh wp14">
+<w:numbering xmlns:wpc="http://schemas.microsoft.com/office/word/2010/wordprocessingCanvas" xmlns:cx="http://schemas.microsoft.com/office/drawing/2014/chartex" xmlns:cx1="http://schemas.microsoft.com/office/drawing/2015/9/8/chartex" xmlns:cx2="http://schemas.microsoft.com/office/drawing/2015/10/21/chartex" xmlns:cx3="http://schemas.microsoft.com/office/drawing/2016/5/9/chartex" xmlns:cx4="http://schemas.microsoft.com/office/drawing/2016/5/10/chartex" xmlns:cx5="http://schemas.microsoft.com/office/drawing/2016/5/11/chartex" xmlns:cx6="http://schemas.microsoft.com/office/drawing/2016/5/12/chartex" xmlns:cx7="http://schemas.microsoft.com/office/drawing/2016/5/13/chartex" xmlns:cx8="http://schemas.microsoft.com/office/drawing/2016/5/14/chartex" xmlns:mc="http://schemas.openxmlformats.org/markup-compatibility/2006" xmlns:aink="http://schemas.microsoft.com/office/drawing/2016/ink" xmlns:am3d="http://schemas.microsoft.com/office/drawing/2017/model3d" xmlns:o="urn:schemas-microsoft-com:office:office" xmlns:oel="http://schemas.microsoft.com/office/2019/extlst" xmlns:r="http://schemas.openxmlformats.org/officeDocument/2006/relationships" xmlns:m="http://schemas.openxmlformats.org/officeDocument/2006/math" xmlns:v="urn:schemas-microsoft-com:vml" xmlns:wp14="http://schemas.microsoft.com/office/word/2010/wordprocessingDrawing" xmlns:wp="http://schemas.openxmlformats.org/drawingml/2006/wordprocessingDrawing" xmlns:w10="urn:schemas-microsoft-com:office:word" xmlns:w="http://schemas.openxmlformats.org/wordprocessingml/2006/main" xmlns:w14="http://schemas.microsoft.com/office/word/2010/wordml" xmlns:w15="http://schemas.microsoft.com/office/word/2012/wordml" xmlns:w16cex="http://schemas.microsoft.com/office/word/2018/wordml/cex" xmlns:w16cid="http://schemas.microsoft.com/office/word/2016/wordml/cid" xmlns:w16="http://schemas.microsoft.com/office/word/2018/wordml" xmlns:w16sdtdh="http://schemas.microsoft.com/office/word/2020/wordml/sdtdatahash" xmlns:w16se="http://schemas.microsoft.com/office/word/2015/wordml/symex" xmlns:wpg="http://schemas.microsoft.com/office/word/2010/wordprocessingGroup" xmlns:wpi="http://schemas.microsoft.com/office/word/2010/wordprocessingInk" xmlns:wne="http://schemas.microsoft.com/office/word/2006/wordml" xmlns:wps="http://schemas.microsoft.com/office/word/2010/wordprocessingShape" mc:Ignorable="w14 w15 w16se w16cid w16 w16cex w16sdtdh wp14">
   <w:abstractNum w:abstractNumId="0" w15:restartNumberingAfterBreak="0">
     <w:nsid w:val="0C41388F"/>
     <w:multiLevelType w:val="hybridMultilevel"/>
@@ -3853,28 +3888,28 @@
       </w:rPr>
     </w:lvl>
   </w:abstractNum>
-  <w:num w:numId="1">
+  <w:num w:numId="1" w16cid:durableId="1145244442">
     <w:abstractNumId w:val="2"/>
   </w:num>
-  <w:num w:numId="2">
+  <w:num w:numId="2" w16cid:durableId="601496561">
     <w:abstractNumId w:val="3"/>
   </w:num>
-  <w:num w:numId="3">
+  <w:num w:numId="3" w16cid:durableId="555819008">
     <w:abstractNumId w:val="4"/>
   </w:num>
-  <w:num w:numId="4">
+  <w:num w:numId="4" w16cid:durableId="1659920929">
     <w:abstractNumId w:val="6"/>
   </w:num>
-  <w:num w:numId="5">
+  <w:num w:numId="5" w16cid:durableId="957613278">
     <w:abstractNumId w:val="1"/>
   </w:num>
-  <w:num w:numId="6">
+  <w:num w:numId="6" w16cid:durableId="46994832">
     <w:abstractNumId w:val="0"/>
   </w:num>
-  <w:num w:numId="7">
+  <w:num w:numId="7" w16cid:durableId="186988003">
     <w:abstractNumId w:val="7"/>
   </w:num>
-  <w:num w:numId="8">
+  <w:num w:numId="8" w16cid:durableId="469252170">
     <w:abstractNumId w:val="5"/>
   </w:num>
 </w:numbering>

</xml_diff>